<commit_message>
added reference to next design doc: mapPg.php
</commit_message>
<xml_diff>
--- a/docs/design/IndexPage.docx
+++ b/docs/design/IndexPage.docx
@@ -67,8 +67,13 @@
         <w:t>For standard viewing of pages, the &lt;form id=”mainfrm”&gt; invokes the script, pages/mapPg.php.</w:t>
       </w:r>
       <w:r>
-        <w:t xml:space="preserve"> That script will direct the user to either a ‘Table Only’ page, a ‘Map + Table’ page, or a ‘Full Page Map’ page. Geolocation options are also determined by the user here.</w:t>
-      </w:r>
+        <w:t xml:space="preserve"> That script will direct the user to either a ‘Table Only’ page, a ‘Map + Table’ page, or a ‘Full Page Map’ page. Geolocation options are a</w:t>
+      </w:r>
+      <w:r>
+        <w:t>lso determined by the user here (ref. Design Description: mapPg.php).</w:t>
+      </w:r>
+      <w:bookmarkStart w:id="0" w:name="_GoBack"/>
+      <w:bookmarkEnd w:id="0"/>
     </w:p>
     <w:p>
       <w:pPr>
@@ -1159,8 +1164,6 @@
       <w:r>
         <w:t>(doesn’t match) it returns ‘BADPASSW</w:t>
       </w:r>
-      <w:bookmarkStart w:id="0" w:name="_GoBack"/>
-      <w:bookmarkEnd w:id="0"/>
       <w:r>
         <w:t>D’.</w:t>
       </w:r>

</xml_diff>

<commit_message>
turned on Word tracking for design doc IndexPage.docx
</commit_message>
<xml_diff>
--- a/docs/design/IndexPage.docx
+++ b/docs/design/IndexPage.docx
@@ -70,10 +70,20 @@
         <w:t xml:space="preserve"> That script will direct the user to either a ‘Table Only’ page, a ‘Map + Table’ page, or a ‘Full Page Map’ page. Geolocation options are a</w:t>
       </w:r>
       <w:r>
-        <w:t>lso determined by the user here (ref. Design Description: mapPg.php).</w:t>
-      </w:r>
-      <w:bookmarkStart w:id="0" w:name="_GoBack"/>
-      <w:bookmarkEnd w:id="0"/>
+        <w:t xml:space="preserve">lso determined by the user here </w:t>
+      </w:r>
+      <w:r>
+        <w:rPr>
+          <w:i/>
+          <w:rPrChange w:id="0" w:author="Ken Cowles" w:date="2018-04-16T14:26:00Z">
+            <w:rPr/>
+          </w:rPrChange>
+        </w:rPr>
+        <w:t>(ref. Design Description: mapPg.php)</w:t>
+      </w:r>
+      <w:r>
+        <w:t>.</w:t>
+      </w:r>
     </w:p>
     <w:p>
       <w:pPr>
@@ -112,7 +122,15 @@
         <w:rPr>
           <w:color w:val="008000"/>
         </w:rPr>
-        <w:t>; it interacts with the html:</w:t>
+        <w:t>; it inter</w:t>
+      </w:r>
+      <w:bookmarkStart w:id="1" w:name="_GoBack"/>
+      <w:bookmarkEnd w:id="1"/>
+      <w:r>
+        <w:rPr>
+          <w:color w:val="008000"/>
+        </w:rPr>
+        <w:t>acts with the html:</w:t>
       </w:r>
     </w:p>
     <w:p>
@@ -3329,6 +3347,33 @@
     <w:unhideWhenUsed/>
     <w:rsid w:val="0031423C"/>
   </w:style>
+  <w:style w:type="paragraph" w:styleId="BalloonText">
+    <w:name w:val="Balloon Text"/>
+    <w:basedOn w:val="Normal"/>
+    <w:link w:val="BalloonTextChar"/>
+    <w:uiPriority w:val="99"/>
+    <w:semiHidden/>
+    <w:unhideWhenUsed/>
+    <w:rsid w:val="00CA315F"/>
+    <w:rPr>
+      <w:rFonts w:ascii="Lucida Grande" w:hAnsi="Lucida Grande"/>
+      <w:sz w:val="18"/>
+      <w:szCs w:val="18"/>
+    </w:rPr>
+  </w:style>
+  <w:style w:type="character" w:customStyle="1" w:styleId="BalloonTextChar">
+    <w:name w:val="Balloon Text Char"/>
+    <w:basedOn w:val="DefaultParagraphFont"/>
+    <w:link w:val="BalloonText"/>
+    <w:uiPriority w:val="99"/>
+    <w:semiHidden/>
+    <w:rsid w:val="00CA315F"/>
+    <w:rPr>
+      <w:rFonts w:ascii="Lucida Grande" w:hAnsi="Lucida Grande"/>
+      <w:sz w:val="18"/>
+      <w:szCs w:val="18"/>
+    </w:rPr>
+  </w:style>
 </w:styles>
 </file>
 
@@ -3950,6 +3995,33 @@
     <w:semiHidden/>
     <w:unhideWhenUsed/>
     <w:rsid w:val="0031423C"/>
+  </w:style>
+  <w:style w:type="paragraph" w:styleId="BalloonText">
+    <w:name w:val="Balloon Text"/>
+    <w:basedOn w:val="Normal"/>
+    <w:link w:val="BalloonTextChar"/>
+    <w:uiPriority w:val="99"/>
+    <w:semiHidden/>
+    <w:unhideWhenUsed/>
+    <w:rsid w:val="00CA315F"/>
+    <w:rPr>
+      <w:rFonts w:ascii="Lucida Grande" w:hAnsi="Lucida Grande"/>
+      <w:sz w:val="18"/>
+      <w:szCs w:val="18"/>
+    </w:rPr>
+  </w:style>
+  <w:style w:type="character" w:customStyle="1" w:styleId="BalloonTextChar">
+    <w:name w:val="Balloon Text Char"/>
+    <w:basedOn w:val="DefaultParagraphFont"/>
+    <w:link w:val="BalloonText"/>
+    <w:uiPriority w:val="99"/>
+    <w:semiHidden/>
+    <w:rsid w:val="00CA315F"/>
+    <w:rPr>
+      <w:rFonts w:ascii="Lucida Grande" w:hAnsi="Lucida Grande"/>
+      <w:sz w:val="18"/>
+      <w:szCs w:val="18"/>
+    </w:rPr>
   </w:style>
 </w:styles>
 </file>

</xml_diff>